<commit_message>
se agrega boton para adicionar beneficiario
en caso de que no exista en el combo box deba abrir una ventana como la de socios para que se agrege el beneficiario
</commit_message>
<xml_diff>
--- a/Documentacion/contraro Sistema COOPENA.docx
+++ b/Documentacion/contraro Sistema COOPENA.docx
@@ -557,6 +557,30 @@
         </w:rPr>
         <w:t>n</w:t>
       </w:r>
+    </w:p>
+    <w:p>
+      <w:pPr>
+        <w:jc w:val="both"/>
+        <w:rPr>
+          <w:rFonts w:ascii="Antique Olive Roman" w:hAnsi="Antique Olive Roman"/>
+          <w:sz w:val="22"/>
+          <w:szCs w:val="22"/>
+          <w:lang w:val="es-MX"/>
+        </w:rPr>
+      </w:pPr>
+    </w:p>
+    <w:p>
+      <w:pPr>
+        <w:jc w:val="both"/>
+        <w:rPr>
+          <w:rFonts w:ascii="Antique Olive Roman" w:hAnsi="Antique Olive Roman"/>
+          <w:sz w:val="22"/>
+          <w:szCs w:val="22"/>
+          <w:lang w:val="es-MX"/>
+        </w:rPr>
+      </w:pPr>
+      <w:bookmarkStart w:id="0" w:name="_GoBack"/>
+      <w:bookmarkEnd w:id="0"/>
       <w:r>
         <w:rPr>
           <w:rFonts w:ascii="Antique Olive Roman" w:hAnsi="Antique Olive Roman"/>
@@ -1938,7 +1962,7 @@
           <w:rFonts w:ascii="Antique Olive Roman" w:hAnsi="Antique Olive Roman"/>
           <w:sz w:val="22"/>
           <w:szCs w:val="22"/>
-          <w:lang w:val="es-419"/>
+          <w:lang w:val="es-ES"/>
         </w:rPr>
         <w:t>B</w:t>
       </w:r>
@@ -2057,7 +2081,7 @@
           <w:rFonts w:ascii="Antique Olive Roman" w:hAnsi="Antique Olive Roman"/>
           <w:sz w:val="22"/>
           <w:szCs w:val="22"/>
-          <w:lang w:val="es-419"/>
+          <w:lang w:val="es-ES"/>
         </w:rPr>
         <w:t>6,000.00</w:t>
       </w:r>
@@ -2066,7 +2090,7 @@
           <w:rFonts w:ascii="Antique Olive Roman" w:hAnsi="Antique Olive Roman"/>
           <w:sz w:val="22"/>
           <w:szCs w:val="22"/>
-          <w:lang w:val="es-419"/>
+          <w:lang w:val="es-ES"/>
         </w:rPr>
         <w:t xml:space="preserve">. </w:t>
       </w:r>
@@ -6998,12 +7022,12 @@
           <w:lang w:val="es-ES_tradnl"/>
         </w:rPr>
       </w:pPr>
-      <w:bookmarkStart w:id="0" w:name="_DV_M154"/>
-      <w:bookmarkStart w:id="1" w:name="_DV_M155"/>
-      <w:bookmarkStart w:id="2" w:name="_DV_M163"/>
-      <w:bookmarkEnd w:id="0"/>
+      <w:bookmarkStart w:id="1" w:name="_DV_M154"/>
+      <w:bookmarkStart w:id="2" w:name="_DV_M155"/>
+      <w:bookmarkStart w:id="3" w:name="_DV_M163"/>
       <w:bookmarkEnd w:id="1"/>
       <w:bookmarkEnd w:id="2"/>
+      <w:bookmarkEnd w:id="3"/>
     </w:p>
     <w:p>
       <w:pPr>
@@ -7017,8 +7041,8 @@
           <w:lang w:val="es-ES"/>
         </w:rPr>
       </w:pPr>
-      <w:bookmarkStart w:id="3" w:name="_DV_M170"/>
-      <w:bookmarkEnd w:id="3"/>
+      <w:bookmarkStart w:id="4" w:name="_DV_M170"/>
+      <w:bookmarkEnd w:id="4"/>
       <w:r>
         <w:rPr>
           <w:rFonts w:ascii="Antique Olive Roman" w:hAnsi="Antique Olive Roman"/>
@@ -7353,8 +7377,8 @@
           <w:lang w:val="es-ES"/>
         </w:rPr>
       </w:pPr>
-      <w:bookmarkStart w:id="4" w:name="_DV_M171"/>
-      <w:bookmarkEnd w:id="4"/>
+      <w:bookmarkStart w:id="5" w:name="_DV_M171"/>
+      <w:bookmarkEnd w:id="5"/>
       <w:r>
         <w:rPr>
           <w:rFonts w:ascii="Antique Olive Roman" w:hAnsi="Antique Olive Roman"/>
@@ -7394,10 +7418,10 @@
           <w:lang w:val="es-ES"/>
         </w:rPr>
       </w:pPr>
-      <w:bookmarkStart w:id="5" w:name="_DV_M172"/>
-      <w:bookmarkStart w:id="6" w:name="_DV_M173"/>
-      <w:bookmarkEnd w:id="5"/>
+      <w:bookmarkStart w:id="6" w:name="_DV_M172"/>
+      <w:bookmarkStart w:id="7" w:name="_DV_M173"/>
       <w:bookmarkEnd w:id="6"/>
+      <w:bookmarkEnd w:id="7"/>
       <w:r>
         <w:rPr>
           <w:rFonts w:ascii="Antique Olive Roman" w:hAnsi="Antique Olive Roman"/>
@@ -7503,8 +7527,8 @@
           <w:lang w:val="es-ES"/>
         </w:rPr>
       </w:pPr>
-      <w:bookmarkStart w:id="7" w:name="_DV_M174"/>
-      <w:bookmarkEnd w:id="7"/>
+      <w:bookmarkStart w:id="8" w:name="_DV_M174"/>
+      <w:bookmarkEnd w:id="8"/>
       <w:r>
         <w:rPr>
           <w:rFonts w:ascii="Antique Olive Roman" w:hAnsi="Antique Olive Roman"/>
@@ -7610,10 +7634,10 @@
           <w:lang w:val="es-ES"/>
         </w:rPr>
       </w:pPr>
-      <w:bookmarkStart w:id="8" w:name="_DV_M175"/>
-      <w:bookmarkStart w:id="9" w:name="_DV_M176"/>
-      <w:bookmarkEnd w:id="8"/>
+      <w:bookmarkStart w:id="9" w:name="_DV_M175"/>
+      <w:bookmarkStart w:id="10" w:name="_DV_M176"/>
       <w:bookmarkEnd w:id="9"/>
+      <w:bookmarkEnd w:id="10"/>
       <w:r>
         <w:rPr>
           <w:rFonts w:ascii="Antique Olive Roman" w:hAnsi="Antique Olive Roman"/>
@@ -7738,10 +7762,10 @@
           <w:lang w:val="es-MX"/>
         </w:rPr>
       </w:pPr>
-      <w:bookmarkStart w:id="10" w:name="_DV_M177"/>
-      <w:bookmarkStart w:id="11" w:name="_DV_M178"/>
-      <w:bookmarkEnd w:id="10"/>
+      <w:bookmarkStart w:id="11" w:name="_DV_M177"/>
+      <w:bookmarkStart w:id="12" w:name="_DV_M178"/>
       <w:bookmarkEnd w:id="11"/>
+      <w:bookmarkEnd w:id="12"/>
       <w:r>
         <w:rPr>
           <w:rFonts w:ascii="Antique Olive Roman" w:hAnsi="Antique Olive Roman"/>
@@ -8830,14 +8854,8 @@
           <w:bottom w:val="single" w:sz="4" w:space="1" w:color="auto"/>
         </w:pBdr>
         <w:jc w:val="center"/>
-        <w:rPr>
-          <w:lang w:val="es-419"/>
-        </w:rPr>
-      </w:pPr>
-      <w:r>
-        <w:rPr>
-          <w:lang w:val="es-419"/>
-        </w:rPr>
+      </w:pPr>
+      <w:r>
         <w:t>Anexo A</w:t>
       </w:r>
     </w:p>
@@ -8847,15 +8865,14 @@
           <w:rFonts w:ascii="Antique Olive Roman" w:hAnsi="Antique Olive Roman"/>
           <w:sz w:val="22"/>
           <w:szCs w:val="22"/>
-          <w:lang w:val="es-419"/>
-        </w:rPr>
-      </w:pPr>
-      <w:r>
-        <w:rPr>
-          <w:rFonts w:ascii="Antique Olive Roman" w:hAnsi="Antique Olive Roman"/>
-          <w:sz w:val="22"/>
-          <w:szCs w:val="22"/>
-          <w:lang w:val="es-419"/>
+        </w:rPr>
+      </w:pPr>
+      <w:r>
+        <w:rPr>
+          <w:rFonts w:ascii="Antique Olive Roman" w:hAnsi="Antique Olive Roman"/>
+          <w:noProof/>
+          <w:sz w:val="22"/>
+          <w:szCs w:val="22"/>
         </w:rPr>
         <mc:AlternateContent>
           <mc:Choice Requires="wps">
@@ -9110,15 +9127,14 @@
           <w:rFonts w:ascii="Antique Olive Roman" w:hAnsi="Antique Olive Roman"/>
           <w:sz w:val="22"/>
           <w:szCs w:val="22"/>
-          <w:lang w:val="es-419"/>
-        </w:rPr>
-      </w:pPr>
-      <w:r>
-        <w:rPr>
-          <w:rFonts w:ascii="Antique Olive Roman" w:hAnsi="Antique Olive Roman"/>
-          <w:sz w:val="22"/>
-          <w:szCs w:val="22"/>
-          <w:lang w:val="es-419"/>
+        </w:rPr>
+      </w:pPr>
+      <w:r>
+        <w:rPr>
+          <w:rFonts w:ascii="Antique Olive Roman" w:hAnsi="Antique Olive Roman"/>
+          <w:noProof/>
+          <w:sz w:val="22"/>
+          <w:szCs w:val="22"/>
         </w:rPr>
         <w:lastRenderedPageBreak/>
         <w:drawing>
@@ -9143,7 +9159,6 @@
           <w:rFonts w:ascii="Antique Olive Roman" w:hAnsi="Antique Olive Roman"/>
           <w:sz w:val="22"/>
           <w:szCs w:val="22"/>
-          <w:lang w:val="es-419"/>
         </w:rPr>
       </w:pPr>
       <w:r>
@@ -9152,7 +9167,6 @@
           <w:noProof/>
           <w:sz w:val="22"/>
           <w:szCs w:val="22"/>
-          <w:lang w:val="es-419" w:eastAsia="es-419"/>
         </w:rPr>
         <w:drawing>
           <wp:inline distT="0" distB="0" distL="0" distR="0" wp14:anchorId="7D213146">
@@ -9208,7 +9222,6 @@
           <w:rFonts w:ascii="Antique Olive Roman" w:hAnsi="Antique Olive Roman"/>
           <w:sz w:val="22"/>
           <w:szCs w:val="22"/>
-          <w:lang w:val="es-419"/>
         </w:rPr>
       </w:pPr>
     </w:p>
@@ -9219,7 +9232,6 @@
           <w:rFonts w:ascii="Antique Olive Roman" w:hAnsi="Antique Olive Roman"/>
           <w:sz w:val="22"/>
           <w:szCs w:val="22"/>
-          <w:lang w:val="es-419"/>
         </w:rPr>
       </w:pPr>
     </w:p>
@@ -9230,15 +9242,13 @@
           <w:rFonts w:ascii="Antique Olive Roman" w:hAnsi="Antique Olive Roman"/>
           <w:sz w:val="22"/>
           <w:szCs w:val="22"/>
-          <w:lang w:val="es-419"/>
-        </w:rPr>
-      </w:pPr>
-      <w:r>
-        <w:rPr>
-          <w:rFonts w:ascii="Antique Olive Roman" w:hAnsi="Antique Olive Roman"/>
-          <w:sz w:val="22"/>
-          <w:szCs w:val="22"/>
-          <w:lang w:val="es-419"/>
+        </w:rPr>
+      </w:pPr>
+      <w:r>
+        <w:rPr>
+          <w:rFonts w:ascii="Antique Olive Roman" w:hAnsi="Antique Olive Roman"/>
+          <w:sz w:val="22"/>
+          <w:szCs w:val="22"/>
         </w:rPr>
         <w:br w:type="page"/>
       </w:r>
@@ -9250,14 +9260,8 @@
           <w:bottom w:val="single" w:sz="4" w:space="1" w:color="auto"/>
         </w:pBdr>
         <w:jc w:val="center"/>
-        <w:rPr>
-          <w:lang w:val="es-419"/>
-        </w:rPr>
-      </w:pPr>
-      <w:r>
-        <w:rPr>
-          <w:lang w:val="es-419"/>
-        </w:rPr>
+      </w:pPr>
+      <w:r>
         <w:lastRenderedPageBreak/>
         <w:t>Anexo B</w:t>
       </w:r>
@@ -9269,7 +9273,6 @@
         <w:rPr>
           <w:rFonts w:ascii="Antique Olive Roman" w:hAnsi="Antique Olive Roman"/>
           <w:szCs w:val="22"/>
-          <w:lang w:val="es-419"/>
         </w:rPr>
       </w:pPr>
     </w:p>
@@ -9280,7 +9283,6 @@
         <w:rPr>
           <w:rFonts w:ascii="Antique Olive Roman" w:hAnsi="Antique Olive Roman"/>
           <w:szCs w:val="22"/>
-          <w:lang w:val="es-419"/>
         </w:rPr>
       </w:pPr>
     </w:p>
@@ -9291,7 +9293,6 @@
         <w:rPr>
           <w:rFonts w:ascii="Antique Olive Roman" w:hAnsi="Antique Olive Roman"/>
           <w:szCs w:val="22"/>
-          <w:lang w:val="es-419"/>
         </w:rPr>
       </w:pPr>
     </w:p>
@@ -9302,7 +9303,6 @@
         <w:rPr>
           <w:rFonts w:ascii="Antique Olive Roman" w:hAnsi="Antique Olive Roman"/>
           <w:szCs w:val="22"/>
-          <w:lang w:val="es-419"/>
         </w:rPr>
       </w:pPr>
     </w:p>
@@ -9313,7 +9313,6 @@
         <w:rPr>
           <w:rFonts w:ascii="Antique Olive Roman" w:hAnsi="Antique Olive Roman"/>
           <w:szCs w:val="22"/>
-          <w:lang w:val="es-419"/>
         </w:rPr>
       </w:pPr>
     </w:p>
@@ -9331,7 +9330,7 @@
           <w:rFonts w:ascii="Antique Olive Roman" w:hAnsi="Antique Olive Roman"/>
           <w:noProof/>
           <w:szCs w:val="22"/>
-          <w:lang w:val="es-419" w:eastAsia="es-419"/>
+          <w:lang w:val="en-US"/>
         </w:rPr>
         <w:drawing>
           <wp:inline distT="0" distB="0" distL="0" distR="0" wp14:anchorId="5711EA53" wp14:editId="6557671D">
@@ -9408,7 +9407,6 @@
           <w:noProof/>
           <w:sz w:val="22"/>
           <w:szCs w:val="22"/>
-          <w:lang w:val="es-419" w:eastAsia="es-419"/>
         </w:rPr>
         <w:drawing>
           <wp:inline distT="0" distB="0" distL="0" distR="0" wp14:anchorId="631892B9">
@@ -9635,8 +9633,6 @@
           <w:szCs w:val="22"/>
         </w:rPr>
       </w:pPr>
-      <w:bookmarkStart w:id="12" w:name="_GoBack"/>
-      <w:bookmarkEnd w:id="12"/>
     </w:p>
     <w:sectPr>
       <w:headerReference w:type="default" r:id="rId19"/>
@@ -9791,7 +9787,6 @@
             <w:rPr>
               <w:rFonts w:ascii="Arial" w:hAnsi="Arial" w:cs="Arial"/>
               <w:sz w:val="16"/>
-              <w:lang w:val="es-419"/>
             </w:rPr>
           </w:pPr>
           <w:r>
@@ -9851,7 +9846,6 @@
             <w:jc w:val="right"/>
             <w:rPr>
               <w:rFonts w:ascii="Arial" w:hAnsi="Arial" w:cs="Arial"/>
-              <w:lang w:val="es-419"/>
             </w:rPr>
           </w:pPr>
           <w:proofErr w:type="spellStart"/>
@@ -9866,15 +9860,16 @@
             <w:rPr>
               <w:rFonts w:ascii="Arial" w:hAnsi="Arial" w:cs="Arial"/>
             </w:rPr>
-            <w:t xml:space="preserve"> :  Edwin Cede</w:t>
+            <w:t xml:space="preserve"> :  Edwin </w:t>
           </w:r>
+          <w:proofErr w:type="spellStart"/>
           <w:r>
             <w:rPr>
               <w:rFonts w:ascii="Arial" w:hAnsi="Arial" w:cs="Arial"/>
-              <w:lang w:val="es-419"/>
             </w:rPr>
-            <w:t>ño</w:t>
+            <w:t>Cedeño</w:t>
           </w:r>
+          <w:proofErr w:type="spellEnd"/>
         </w:p>
       </w:tc>
     </w:tr>
@@ -11223,6 +11218,7 @@
   <w:style w:type="character" w:default="1" w:styleId="Fuentedeprrafopredeter">
     <w:name w:val="Default Paragraph Font"/>
     <w:uiPriority w:val="1"/>
+    <w:semiHidden/>
     <w:unhideWhenUsed/>
   </w:style>
   <w:style w:type="table" w:default="1" w:styleId="Tablanormal">
@@ -11375,6 +11371,7 @@
       <w:spacing w:after="0" w:line="240" w:lineRule="auto"/>
     </w:pPr>
     <w:tblPr>
+      <w:tblInd w:w="0" w:type="dxa"/>
       <w:tblBorders>
         <w:top w:val="single" w:sz="4" w:space="0" w:color="auto"/>
         <w:left w:val="single" w:sz="4" w:space="0" w:color="auto"/>
@@ -11383,6 +11380,12 @@
         <w:insideH w:val="single" w:sz="4" w:space="0" w:color="auto"/>
         <w:insideV w:val="single" w:sz="4" w:space="0" w:color="auto"/>
       </w:tblBorders>
+      <w:tblCellMar>
+        <w:top w:w="0" w:type="dxa"/>
+        <w:left w:w="108" w:type="dxa"/>
+        <w:bottom w:w="0" w:type="dxa"/>
+        <w:right w:w="108" w:type="dxa"/>
+      </w:tblCellMar>
     </w:tblPr>
   </w:style>
   <w:style w:type="paragraph" w:styleId="Textodeglobo">
@@ -11458,7 +11461,6 @@
       <w:rFonts w:eastAsiaTheme="minorEastAsia"/>
       <w:sz w:val="24"/>
       <w:szCs w:val="24"/>
-      <w:lang w:val="es-419" w:eastAsia="es-419"/>
     </w:rPr>
   </w:style>
   <w:style w:type="paragraph" w:styleId="Encabezado">
@@ -11718,6 +11720,7 @@
   <w:style w:type="character" w:default="1" w:styleId="Fuentedeprrafopredeter">
     <w:name w:val="Default Paragraph Font"/>
     <w:uiPriority w:val="1"/>
+    <w:semiHidden/>
     <w:unhideWhenUsed/>
   </w:style>
   <w:style w:type="table" w:default="1" w:styleId="Tablanormal">
@@ -11870,6 +11873,7 @@
       <w:spacing w:after="0" w:line="240" w:lineRule="auto"/>
     </w:pPr>
     <w:tblPr>
+      <w:tblInd w:w="0" w:type="dxa"/>
       <w:tblBorders>
         <w:top w:val="single" w:sz="4" w:space="0" w:color="auto"/>
         <w:left w:val="single" w:sz="4" w:space="0" w:color="auto"/>
@@ -11878,6 +11882,12 @@
         <w:insideH w:val="single" w:sz="4" w:space="0" w:color="auto"/>
         <w:insideV w:val="single" w:sz="4" w:space="0" w:color="auto"/>
       </w:tblBorders>
+      <w:tblCellMar>
+        <w:top w:w="0" w:type="dxa"/>
+        <w:left w:w="108" w:type="dxa"/>
+        <w:bottom w:w="0" w:type="dxa"/>
+        <w:right w:w="108" w:type="dxa"/>
+      </w:tblCellMar>
     </w:tblPr>
   </w:style>
   <w:style w:type="paragraph" w:styleId="Textodeglobo">
@@ -11953,7 +11963,6 @@
       <w:rFonts w:eastAsiaTheme="minorEastAsia"/>
       <w:sz w:val="24"/>
       <w:szCs w:val="24"/>
-      <w:lang w:val="es-419" w:eastAsia="es-419"/>
     </w:rPr>
   </w:style>
   <w:style w:type="paragraph" w:styleId="Encabezado">
@@ -12770,7 +12779,7 @@
         <a:bodyPr/>
         <a:lstStyle/>
         <a:p>
-          <a:endParaRPr lang="es-419"/>
+          <a:endParaRPr lang="x-none"/>
         </a:p>
       </dgm:t>
     </dgm:pt>
@@ -12782,10 +12791,10 @@
         <a:lstStyle/>
         <a:p>
           <a:r>
-            <a:rPr lang="es-419" sz="1600" b="1" dirty="0" smtClean="0"/>
+            <a:rPr lang="x-none" sz="1600" b="1" dirty="0" smtClean="0"/>
             <a:t>Créditos</a:t>
           </a:r>
-          <a:endParaRPr lang="es-419" sz="1400" b="1" dirty="0"/>
+          <a:endParaRPr lang="x-none" sz="1400" b="1" dirty="0"/>
         </a:p>
       </dgm:t>
     </dgm:pt>
@@ -12796,7 +12805,7 @@
         <a:bodyPr/>
         <a:lstStyle/>
         <a:p>
-          <a:endParaRPr lang="es-419"/>
+          <a:endParaRPr lang="x-none"/>
         </a:p>
       </dgm:t>
     </dgm:pt>
@@ -12807,7 +12816,7 @@
         <a:bodyPr/>
         <a:lstStyle/>
         <a:p>
-          <a:endParaRPr lang="es-419"/>
+          <a:endParaRPr lang="x-none"/>
         </a:p>
       </dgm:t>
     </dgm:pt>
@@ -12819,16 +12828,16 @@
         <a:lstStyle/>
         <a:p>
           <a:r>
-            <a:rPr lang="es-419" dirty="0" smtClean="0"/>
+            <a:rPr lang="x-none" dirty="0" smtClean="0"/>
             <a:t>Inf.</a:t>
           </a:r>
         </a:p>
         <a:p>
           <a:r>
-            <a:rPr lang="es-419" dirty="0" smtClean="0"/>
+            <a:rPr lang="x-none" dirty="0" smtClean="0"/>
             <a:t>Gerencial</a:t>
           </a:r>
-          <a:endParaRPr lang="es-419" dirty="0"/>
+          <a:endParaRPr lang="x-none" dirty="0"/>
         </a:p>
       </dgm:t>
     </dgm:pt>
@@ -12839,7 +12848,7 @@
         <a:bodyPr/>
         <a:lstStyle/>
         <a:p>
-          <a:endParaRPr lang="es-419"/>
+          <a:endParaRPr lang="x-none"/>
         </a:p>
       </dgm:t>
     </dgm:pt>
@@ -12850,7 +12859,7 @@
         <a:bodyPr/>
         <a:lstStyle/>
         <a:p>
-          <a:endParaRPr lang="es-419"/>
+          <a:endParaRPr lang="x-none"/>
         </a:p>
       </dgm:t>
     </dgm:pt>
@@ -12862,10 +12871,10 @@
         <a:lstStyle/>
         <a:p>
           <a:r>
-            <a:rPr lang="es-419" dirty="0" smtClean="0"/>
+            <a:rPr lang="x-none" dirty="0" smtClean="0"/>
             <a:t>Caja</a:t>
           </a:r>
-          <a:endParaRPr lang="es-419" sz="1400" b="1" dirty="0"/>
+          <a:endParaRPr lang="x-none" sz="1400" b="1" dirty="0"/>
         </a:p>
       </dgm:t>
     </dgm:pt>
@@ -12876,7 +12885,7 @@
         <a:bodyPr/>
         <a:lstStyle/>
         <a:p>
-          <a:endParaRPr lang="es-419"/>
+          <a:endParaRPr lang="x-none"/>
         </a:p>
       </dgm:t>
     </dgm:pt>
@@ -12887,7 +12896,7 @@
         <a:bodyPr/>
         <a:lstStyle/>
         <a:p>
-          <a:endParaRPr lang="es-419"/>
+          <a:endParaRPr lang="x-none"/>
         </a:p>
       </dgm:t>
     </dgm:pt>
@@ -12899,10 +12908,10 @@
         <a:lstStyle/>
         <a:p>
           <a:r>
-            <a:rPr lang="es-419" sz="1400" b="1" dirty="0" smtClean="0"/>
+            <a:rPr lang="x-none" sz="1400" b="1" dirty="0" smtClean="0"/>
             <a:t>Clientes</a:t>
           </a:r>
-          <a:endParaRPr lang="es-419" sz="1400" b="1" dirty="0"/>
+          <a:endParaRPr lang="x-none" sz="1400" b="1" dirty="0"/>
         </a:p>
       </dgm:t>
     </dgm:pt>
@@ -12913,7 +12922,7 @@
         <a:bodyPr/>
         <a:lstStyle/>
         <a:p>
-          <a:endParaRPr lang="es-419"/>
+          <a:endParaRPr lang="x-none"/>
         </a:p>
       </dgm:t>
     </dgm:pt>
@@ -12924,7 +12933,7 @@
         <a:bodyPr/>
         <a:lstStyle/>
         <a:p>
-          <a:endParaRPr lang="es-419"/>
+          <a:endParaRPr lang="x-none"/>
         </a:p>
       </dgm:t>
     </dgm:pt>
@@ -12936,10 +12945,10 @@
         <a:lstStyle/>
         <a:p>
           <a:r>
-            <a:rPr lang="es-419" sz="1400" b="1" dirty="0" smtClean="0"/>
+            <a:rPr lang="x-none" sz="1400" b="1" dirty="0" smtClean="0"/>
             <a:t>Contabilidad</a:t>
           </a:r>
-          <a:endParaRPr lang="es-419" sz="1400" b="1" dirty="0"/>
+          <a:endParaRPr lang="x-none" sz="1400" b="1" dirty="0"/>
         </a:p>
       </dgm:t>
     </dgm:pt>
@@ -12950,7 +12959,7 @@
         <a:bodyPr/>
         <a:lstStyle/>
         <a:p>
-          <a:endParaRPr lang="es-419"/>
+          <a:endParaRPr lang="x-none"/>
         </a:p>
       </dgm:t>
     </dgm:pt>
@@ -12961,7 +12970,7 @@
         <a:bodyPr/>
         <a:lstStyle/>
         <a:p>
-          <a:endParaRPr lang="es-419"/>
+          <a:endParaRPr lang="x-none"/>
         </a:p>
       </dgm:t>
     </dgm:pt>
@@ -12973,10 +12982,10 @@
         <a:lstStyle/>
         <a:p>
           <a:r>
-            <a:rPr lang="es-419" sz="1400" b="1" dirty="0" smtClean="0"/>
+            <a:rPr lang="x-none" sz="1400" b="1" dirty="0" smtClean="0"/>
             <a:t>Chequera</a:t>
           </a:r>
-          <a:endParaRPr lang="es-419" sz="1400" b="1" dirty="0"/>
+          <a:endParaRPr lang="x-none" sz="1400" b="1" dirty="0"/>
         </a:p>
       </dgm:t>
     </dgm:pt>
@@ -12987,7 +12996,7 @@
         <a:bodyPr/>
         <a:lstStyle/>
         <a:p>
-          <a:endParaRPr lang="es-419"/>
+          <a:endParaRPr lang="x-none"/>
         </a:p>
       </dgm:t>
     </dgm:pt>
@@ -12998,7 +13007,7 @@
         <a:bodyPr/>
         <a:lstStyle/>
         <a:p>
-          <a:endParaRPr lang="es-419"/>
+          <a:endParaRPr lang="x-none"/>
         </a:p>
       </dgm:t>
     </dgm:pt>
@@ -13014,7 +13023,7 @@
         <a:bodyPr/>
         <a:lstStyle/>
         <a:p>
-          <a:endParaRPr lang="es-419"/>
+          <a:endParaRPr lang="x-none"/>
         </a:p>
       </dgm:t>
     </dgm:pt>
@@ -13037,7 +13046,7 @@
         <a:bodyPr/>
         <a:lstStyle/>
         <a:p>
-          <a:endParaRPr lang="es-419"/>
+          <a:endParaRPr lang="x-none"/>
         </a:p>
       </dgm:t>
     </dgm:pt>
@@ -13056,7 +13065,7 @@
         <a:bodyPr/>
         <a:lstStyle/>
         <a:p>
-          <a:endParaRPr lang="es-419"/>
+          <a:endParaRPr lang="x-none"/>
         </a:p>
       </dgm:t>
     </dgm:pt>
@@ -13075,7 +13084,7 @@
         <a:bodyPr/>
         <a:lstStyle/>
         <a:p>
-          <a:endParaRPr lang="es-419"/>
+          <a:endParaRPr lang="x-none"/>
         </a:p>
       </dgm:t>
     </dgm:pt>
@@ -13094,7 +13103,7 @@
         <a:bodyPr/>
         <a:lstStyle/>
         <a:p>
-          <a:endParaRPr lang="es-419"/>
+          <a:endParaRPr lang="x-none"/>
         </a:p>
       </dgm:t>
     </dgm:pt>
@@ -13113,7 +13122,7 @@
         <a:bodyPr/>
         <a:lstStyle/>
         <a:p>
-          <a:endParaRPr lang="es-419"/>
+          <a:endParaRPr lang="x-none"/>
         </a:p>
       </dgm:t>
     </dgm:pt>
@@ -13132,38 +13141,38 @@
         <a:bodyPr/>
         <a:lstStyle/>
         <a:p>
-          <a:endParaRPr lang="es-419"/>
+          <a:endParaRPr lang="x-none"/>
         </a:p>
       </dgm:t>
     </dgm:pt>
   </dgm:ptLst>
   <dgm:cxnLst>
     <dgm:cxn modelId="{4D0A7422-83DB-4E08-87FA-75DF7B867713}" srcId="{D1FCAB6C-04A9-4397-B707-EE2FE1AFE5B0}" destId="{334A6490-DBC7-4845-9294-D6475A7C600E}" srcOrd="2" destOrd="0" parTransId="{43E4EAE8-82B3-471D-A1E9-68A0F9C0F9F1}" sibTransId="{F327108E-8AF9-4FD4-A0A6-7874A9B88BE2}"/>
-    <dgm:cxn modelId="{FA95FC95-E34E-4B33-B0A0-99A823CB2EF2}" type="presOf" srcId="{D1FCAB6C-04A9-4397-B707-EE2FE1AFE5B0}" destId="{EC6068B6-93A9-4380-9D36-3FACF76AD2CA}" srcOrd="0" destOrd="0" presId="urn:microsoft.com/office/officeart/2005/8/layout/hProcess9"/>
+    <dgm:cxn modelId="{7B991344-BEEB-4E1A-92DB-3F15445BA557}" type="presOf" srcId="{D1FCAB6C-04A9-4397-B707-EE2FE1AFE5B0}" destId="{EC6068B6-93A9-4380-9D36-3FACF76AD2CA}" srcOrd="0" destOrd="0" presId="urn:microsoft.com/office/officeart/2005/8/layout/hProcess9"/>
+    <dgm:cxn modelId="{3629FB2A-CF97-4890-A8A0-D5F5D73D5149}" type="presOf" srcId="{520B7875-5848-40AC-B582-EF41090FC57C}" destId="{99E7D44E-A10E-4C43-A11E-D6683A037F05}" srcOrd="0" destOrd="0" presId="urn:microsoft.com/office/officeart/2005/8/layout/hProcess9"/>
     <dgm:cxn modelId="{518AB954-2E2F-4E6A-A1ED-D0C0DAFEE793}" srcId="{D1FCAB6C-04A9-4397-B707-EE2FE1AFE5B0}" destId="{520B7875-5848-40AC-B582-EF41090FC57C}" srcOrd="5" destOrd="0" parTransId="{127CAEA5-670F-4350-AD67-2D61C2671C57}" sibTransId="{EEE0E8BD-5D3C-49E5-ABC4-5B23DA34759E}"/>
-    <dgm:cxn modelId="{01123433-87AC-4CE7-9368-8C2E2625DD4B}" type="presOf" srcId="{C5D05F28-4955-47F6-A6AC-A10A5C64E794}" destId="{10744764-7D12-45FF-A2D6-DCB1F689CBE0}" srcOrd="0" destOrd="0" presId="urn:microsoft.com/office/officeart/2005/8/layout/hProcess9"/>
-    <dgm:cxn modelId="{1F8BF71B-A98D-4AD0-95D3-3D338CC3BF9F}" type="presOf" srcId="{7D13380D-635A-4313-9A9D-3B677641B8D0}" destId="{758CB72C-5074-495A-AF3C-DA26E15EF37A}" srcOrd="0" destOrd="0" presId="urn:microsoft.com/office/officeart/2005/8/layout/hProcess9"/>
+    <dgm:cxn modelId="{DB7119C8-3835-4957-B1E2-A357515C6546}" type="presOf" srcId="{334A6490-DBC7-4845-9294-D6475A7C600E}" destId="{3E101F42-E65D-4E7D-B3B4-4842F6AABA60}" srcOrd="0" destOrd="0" presId="urn:microsoft.com/office/officeart/2005/8/layout/hProcess9"/>
+    <dgm:cxn modelId="{817AFC23-E59D-4939-AB51-5BDC0ADD0C8F}" type="presOf" srcId="{7D13380D-635A-4313-9A9D-3B677641B8D0}" destId="{758CB72C-5074-495A-AF3C-DA26E15EF37A}" srcOrd="0" destOrd="0" presId="urn:microsoft.com/office/officeart/2005/8/layout/hProcess9"/>
+    <dgm:cxn modelId="{EDD0B3EE-B6CD-4018-85B0-02031A658A6B}" type="presOf" srcId="{C5D05F28-4955-47F6-A6AC-A10A5C64E794}" destId="{10744764-7D12-45FF-A2D6-DCB1F689CBE0}" srcOrd="0" destOrd="0" presId="urn:microsoft.com/office/officeart/2005/8/layout/hProcess9"/>
     <dgm:cxn modelId="{1397C302-56D0-4F6F-B3A2-9964AAB4ED11}" srcId="{D1FCAB6C-04A9-4397-B707-EE2FE1AFE5B0}" destId="{7D13380D-635A-4313-9A9D-3B677641B8D0}" srcOrd="4" destOrd="0" parTransId="{0D845FA4-AE19-4A76-BE0F-1386DBE82CA5}" sibTransId="{30B54195-7170-42F1-A2C8-FBBED20373CF}"/>
-    <dgm:cxn modelId="{58693EAB-68A1-4311-9749-61180CCB36C6}" type="presOf" srcId="{520B7875-5848-40AC-B582-EF41090FC57C}" destId="{99E7D44E-A10E-4C43-A11E-D6683A037F05}" srcOrd="0" destOrd="0" presId="urn:microsoft.com/office/officeart/2005/8/layout/hProcess9"/>
     <dgm:cxn modelId="{13545C6C-088A-4DCD-8E76-3165EE13CDA2}" srcId="{D1FCAB6C-04A9-4397-B707-EE2FE1AFE5B0}" destId="{9C555EFD-6B1F-4B48-AD87-E030D1F9C7BA}" srcOrd="0" destOrd="0" parTransId="{9C191E3C-C6B0-47E5-A154-D2ED42233647}" sibTransId="{CC0E535F-638F-4DCE-A236-AA0987722E12}"/>
-    <dgm:cxn modelId="{67879A0F-69D6-4300-BB32-0A8DCB874BAE}" type="presOf" srcId="{334A6490-DBC7-4845-9294-D6475A7C600E}" destId="{3E101F42-E65D-4E7D-B3B4-4842F6AABA60}" srcOrd="0" destOrd="0" presId="urn:microsoft.com/office/officeart/2005/8/layout/hProcess9"/>
-    <dgm:cxn modelId="{E28016A2-8254-4AE2-ABE2-8A836A97F622}" type="presOf" srcId="{562C2BA3-F289-4BC5-9067-2E72CD2BB082}" destId="{7EF98383-B9D9-4893-9C79-74C2C4B2912B}" srcOrd="0" destOrd="0" presId="urn:microsoft.com/office/officeart/2005/8/layout/hProcess9"/>
-    <dgm:cxn modelId="{6258ADFB-DD81-4D30-B608-049E55C0E7B3}" type="presOf" srcId="{9C555EFD-6B1F-4B48-AD87-E030D1F9C7BA}" destId="{C48C3090-281D-4A9D-ABED-039A98836375}" srcOrd="0" destOrd="0" presId="urn:microsoft.com/office/officeart/2005/8/layout/hProcess9"/>
+    <dgm:cxn modelId="{049C4D3A-FDA9-4620-8130-32A021EEE623}" type="presOf" srcId="{562C2BA3-F289-4BC5-9067-2E72CD2BB082}" destId="{7EF98383-B9D9-4893-9C79-74C2C4B2912B}" srcOrd="0" destOrd="0" presId="urn:microsoft.com/office/officeart/2005/8/layout/hProcess9"/>
+    <dgm:cxn modelId="{6A219FA3-5D9B-44FE-9CE2-CB0ED96DC76E}" type="presOf" srcId="{9C555EFD-6B1F-4B48-AD87-E030D1F9C7BA}" destId="{C48C3090-281D-4A9D-ABED-039A98836375}" srcOrd="0" destOrd="0" presId="urn:microsoft.com/office/officeart/2005/8/layout/hProcess9"/>
     <dgm:cxn modelId="{5F27EF04-290F-4D7D-AB58-0235B4BE1DAF}" srcId="{D1FCAB6C-04A9-4397-B707-EE2FE1AFE5B0}" destId="{C5D05F28-4955-47F6-A6AC-A10A5C64E794}" srcOrd="3" destOrd="0" parTransId="{ABCD3DA5-4834-46E2-9766-590A255E7102}" sibTransId="{DCB9CCCA-7505-49FC-AAA2-38A92FB5B953}"/>
     <dgm:cxn modelId="{3E153021-2957-4029-8E29-41D7DD531914}" srcId="{D1FCAB6C-04A9-4397-B707-EE2FE1AFE5B0}" destId="{562C2BA3-F289-4BC5-9067-2E72CD2BB082}" srcOrd="1" destOrd="0" parTransId="{DDA2B7FA-6346-4FE4-992A-0CFD72018AE8}" sibTransId="{3A7CE2F2-5A5B-4684-BFE0-C3C538C934A2}"/>
-    <dgm:cxn modelId="{3CDB1FD4-F1C4-447C-88C3-E6D0FD72A194}" type="presParOf" srcId="{EC6068B6-93A9-4380-9D36-3FACF76AD2CA}" destId="{317A7FE3-A867-4F79-82AF-8449384F4554}" srcOrd="0" destOrd="0" presId="urn:microsoft.com/office/officeart/2005/8/layout/hProcess9"/>
-    <dgm:cxn modelId="{9317ED5E-F8C9-49A5-846D-C15554A5743B}" type="presParOf" srcId="{EC6068B6-93A9-4380-9D36-3FACF76AD2CA}" destId="{D6FA6165-A0F1-453F-8DB9-150F8A11285A}" srcOrd="1" destOrd="0" presId="urn:microsoft.com/office/officeart/2005/8/layout/hProcess9"/>
-    <dgm:cxn modelId="{0D093BEA-A3B6-4450-BE5F-7C8FBBD7DE5A}" type="presParOf" srcId="{D6FA6165-A0F1-453F-8DB9-150F8A11285A}" destId="{C48C3090-281D-4A9D-ABED-039A98836375}" srcOrd="0" destOrd="0" presId="urn:microsoft.com/office/officeart/2005/8/layout/hProcess9"/>
-    <dgm:cxn modelId="{80F47E7A-5751-4BD4-B872-2AC54DF44F4E}" type="presParOf" srcId="{D6FA6165-A0F1-453F-8DB9-150F8A11285A}" destId="{323681A7-046B-4885-AB4C-A43E0FF98015}" srcOrd="1" destOrd="0" presId="urn:microsoft.com/office/officeart/2005/8/layout/hProcess9"/>
-    <dgm:cxn modelId="{396C6B00-80E1-449A-9865-7F13E3269684}" type="presParOf" srcId="{D6FA6165-A0F1-453F-8DB9-150F8A11285A}" destId="{7EF98383-B9D9-4893-9C79-74C2C4B2912B}" srcOrd="2" destOrd="0" presId="urn:microsoft.com/office/officeart/2005/8/layout/hProcess9"/>
-    <dgm:cxn modelId="{98107B7E-14F5-48C4-9BD9-D830028E4026}" type="presParOf" srcId="{D6FA6165-A0F1-453F-8DB9-150F8A11285A}" destId="{13877E10-D68F-4E67-8140-D3C7C214D54F}" srcOrd="3" destOrd="0" presId="urn:microsoft.com/office/officeart/2005/8/layout/hProcess9"/>
-    <dgm:cxn modelId="{36E04E0F-0F31-42A0-B32C-56BFC74577FC}" type="presParOf" srcId="{D6FA6165-A0F1-453F-8DB9-150F8A11285A}" destId="{3E101F42-E65D-4E7D-B3B4-4842F6AABA60}" srcOrd="4" destOrd="0" presId="urn:microsoft.com/office/officeart/2005/8/layout/hProcess9"/>
-    <dgm:cxn modelId="{68CAF9CF-5B1A-4EF9-BDBE-5422A415D8BC}" type="presParOf" srcId="{D6FA6165-A0F1-453F-8DB9-150F8A11285A}" destId="{B39C67D6-5698-43F1-906A-9E6033B6205B}" srcOrd="5" destOrd="0" presId="urn:microsoft.com/office/officeart/2005/8/layout/hProcess9"/>
-    <dgm:cxn modelId="{AA0EBCCE-0DDF-402E-A91E-9400C660B3F8}" type="presParOf" srcId="{D6FA6165-A0F1-453F-8DB9-150F8A11285A}" destId="{10744764-7D12-45FF-A2D6-DCB1F689CBE0}" srcOrd="6" destOrd="0" presId="urn:microsoft.com/office/officeart/2005/8/layout/hProcess9"/>
-    <dgm:cxn modelId="{2B0625BC-948B-44E3-B001-8CEA0EE00357}" type="presParOf" srcId="{D6FA6165-A0F1-453F-8DB9-150F8A11285A}" destId="{FB291DA8-64AE-486D-BDBF-3DC11F8A32EF}" srcOrd="7" destOrd="0" presId="urn:microsoft.com/office/officeart/2005/8/layout/hProcess9"/>
-    <dgm:cxn modelId="{91306828-FBBD-4C1C-A5BF-A1D814AF6DA7}" type="presParOf" srcId="{D6FA6165-A0F1-453F-8DB9-150F8A11285A}" destId="{758CB72C-5074-495A-AF3C-DA26E15EF37A}" srcOrd="8" destOrd="0" presId="urn:microsoft.com/office/officeart/2005/8/layout/hProcess9"/>
-    <dgm:cxn modelId="{647E5FCE-4E02-4DC1-8FA1-FDD4468CDADC}" type="presParOf" srcId="{D6FA6165-A0F1-453F-8DB9-150F8A11285A}" destId="{E90A29C8-50A5-47DF-9203-F21F8504E498}" srcOrd="9" destOrd="0" presId="urn:microsoft.com/office/officeart/2005/8/layout/hProcess9"/>
-    <dgm:cxn modelId="{B091612A-6367-45D7-B9D6-65C7576EF76B}" type="presParOf" srcId="{D6FA6165-A0F1-453F-8DB9-150F8A11285A}" destId="{99E7D44E-A10E-4C43-A11E-D6683A037F05}" srcOrd="10" destOrd="0" presId="urn:microsoft.com/office/officeart/2005/8/layout/hProcess9"/>
+    <dgm:cxn modelId="{50E87360-1B3E-4F4F-BA43-332B015BBC43}" type="presParOf" srcId="{EC6068B6-93A9-4380-9D36-3FACF76AD2CA}" destId="{317A7FE3-A867-4F79-82AF-8449384F4554}" srcOrd="0" destOrd="0" presId="urn:microsoft.com/office/officeart/2005/8/layout/hProcess9"/>
+    <dgm:cxn modelId="{D635D8FC-B46D-486F-8F21-657071B4DBDF}" type="presParOf" srcId="{EC6068B6-93A9-4380-9D36-3FACF76AD2CA}" destId="{D6FA6165-A0F1-453F-8DB9-150F8A11285A}" srcOrd="1" destOrd="0" presId="urn:microsoft.com/office/officeart/2005/8/layout/hProcess9"/>
+    <dgm:cxn modelId="{8AB07369-6CD9-4E0D-913E-01AF6AA71186}" type="presParOf" srcId="{D6FA6165-A0F1-453F-8DB9-150F8A11285A}" destId="{C48C3090-281D-4A9D-ABED-039A98836375}" srcOrd="0" destOrd="0" presId="urn:microsoft.com/office/officeart/2005/8/layout/hProcess9"/>
+    <dgm:cxn modelId="{49FBF3B3-802B-4CEA-9837-D86559C4891A}" type="presParOf" srcId="{D6FA6165-A0F1-453F-8DB9-150F8A11285A}" destId="{323681A7-046B-4885-AB4C-A43E0FF98015}" srcOrd="1" destOrd="0" presId="urn:microsoft.com/office/officeart/2005/8/layout/hProcess9"/>
+    <dgm:cxn modelId="{CCEC0947-624D-49D6-B396-4EE1C09EA337}" type="presParOf" srcId="{D6FA6165-A0F1-453F-8DB9-150F8A11285A}" destId="{7EF98383-B9D9-4893-9C79-74C2C4B2912B}" srcOrd="2" destOrd="0" presId="urn:microsoft.com/office/officeart/2005/8/layout/hProcess9"/>
+    <dgm:cxn modelId="{00F3E382-767B-484C-AA58-BBC1CAFD6499}" type="presParOf" srcId="{D6FA6165-A0F1-453F-8DB9-150F8A11285A}" destId="{13877E10-D68F-4E67-8140-D3C7C214D54F}" srcOrd="3" destOrd="0" presId="urn:microsoft.com/office/officeart/2005/8/layout/hProcess9"/>
+    <dgm:cxn modelId="{249AF4A4-E09D-4AB1-B547-B6F1DC8D11B8}" type="presParOf" srcId="{D6FA6165-A0F1-453F-8DB9-150F8A11285A}" destId="{3E101F42-E65D-4E7D-B3B4-4842F6AABA60}" srcOrd="4" destOrd="0" presId="urn:microsoft.com/office/officeart/2005/8/layout/hProcess9"/>
+    <dgm:cxn modelId="{3E5F7B41-568B-4185-9E02-C18D1332FDDB}" type="presParOf" srcId="{D6FA6165-A0F1-453F-8DB9-150F8A11285A}" destId="{B39C67D6-5698-43F1-906A-9E6033B6205B}" srcOrd="5" destOrd="0" presId="urn:microsoft.com/office/officeart/2005/8/layout/hProcess9"/>
+    <dgm:cxn modelId="{1B888604-5005-4762-BCFB-4369BCF6E020}" type="presParOf" srcId="{D6FA6165-A0F1-453F-8DB9-150F8A11285A}" destId="{10744764-7D12-45FF-A2D6-DCB1F689CBE0}" srcOrd="6" destOrd="0" presId="urn:microsoft.com/office/officeart/2005/8/layout/hProcess9"/>
+    <dgm:cxn modelId="{DF985527-545A-46D0-8B9F-5912E821B18E}" type="presParOf" srcId="{D6FA6165-A0F1-453F-8DB9-150F8A11285A}" destId="{FB291DA8-64AE-486D-BDBF-3DC11F8A32EF}" srcOrd="7" destOrd="0" presId="urn:microsoft.com/office/officeart/2005/8/layout/hProcess9"/>
+    <dgm:cxn modelId="{5053E7FF-167F-4650-AE01-A3221457A986}" type="presParOf" srcId="{D6FA6165-A0F1-453F-8DB9-150F8A11285A}" destId="{758CB72C-5074-495A-AF3C-DA26E15EF37A}" srcOrd="8" destOrd="0" presId="urn:microsoft.com/office/officeart/2005/8/layout/hProcess9"/>
+    <dgm:cxn modelId="{C631AA23-18A8-4332-A5D7-5A68258B1C96}" type="presParOf" srcId="{D6FA6165-A0F1-453F-8DB9-150F8A11285A}" destId="{E90A29C8-50A5-47DF-9203-F21F8504E498}" srcOrd="9" destOrd="0" presId="urn:microsoft.com/office/officeart/2005/8/layout/hProcess9"/>
+    <dgm:cxn modelId="{B9C0F5A5-EEFA-4F9F-8349-1172165A4298}" type="presParOf" srcId="{D6FA6165-A0F1-453F-8DB9-150F8A11285A}" destId="{99E7D44E-A10E-4C43-A11E-D6683A037F05}" srcOrd="10" destOrd="0" presId="urn:microsoft.com/office/officeart/2005/8/layout/hProcess9"/>
   </dgm:cxnLst>
   <dgm:bg/>
   <dgm:whole/>
@@ -13296,10 +13305,10 @@
             </a:spcAft>
           </a:pPr>
           <a:r>
-            <a:rPr lang="es-419" sz="1400" b="1" kern="1200" dirty="0" smtClean="0"/>
+            <a:rPr lang="x-none" sz="1400" b="1" kern="1200" dirty="0" smtClean="0"/>
             <a:t>Clientes</a:t>
           </a:r>
-          <a:endParaRPr lang="es-419" sz="1400" b="1" kern="1200" dirty="0"/>
+          <a:endParaRPr lang="x-none" sz="1400" b="1" kern="1200" dirty="0"/>
         </a:p>
       </dsp:txBody>
       <dsp:txXfrm>
@@ -13372,10 +13381,10 @@
             </a:spcAft>
           </a:pPr>
           <a:r>
-            <a:rPr lang="es-419" sz="1600" b="1" kern="1200" dirty="0" smtClean="0"/>
+            <a:rPr lang="x-none" sz="1600" b="1" kern="1200" dirty="0" smtClean="0"/>
             <a:t>Créditos</a:t>
           </a:r>
-          <a:endParaRPr lang="es-419" sz="1400" b="1" kern="1200" dirty="0"/>
+          <a:endParaRPr lang="x-none" sz="1400" b="1" kern="1200" dirty="0"/>
         </a:p>
       </dsp:txBody>
       <dsp:txXfrm>
@@ -13448,10 +13457,10 @@
             </a:spcAft>
           </a:pPr>
           <a:r>
-            <a:rPr lang="es-419" kern="1200" dirty="0" smtClean="0"/>
+            <a:rPr lang="x-none" kern="1200" dirty="0" smtClean="0"/>
             <a:t>Caja</a:t>
           </a:r>
-          <a:endParaRPr lang="es-419" sz="1400" b="1" kern="1200" dirty="0"/>
+          <a:endParaRPr lang="x-none" sz="1400" b="1" kern="1200" dirty="0"/>
         </a:p>
       </dsp:txBody>
       <dsp:txXfrm>
@@ -13524,10 +13533,10 @@
             </a:spcAft>
           </a:pPr>
           <a:r>
-            <a:rPr lang="es-419" sz="1400" b="1" kern="1200" dirty="0" smtClean="0"/>
+            <a:rPr lang="x-none" sz="1400" b="1" kern="1200" dirty="0" smtClean="0"/>
             <a:t>Contabilidad</a:t>
           </a:r>
-          <a:endParaRPr lang="es-419" sz="1400" b="1" kern="1200" dirty="0"/>
+          <a:endParaRPr lang="x-none" sz="1400" b="1" kern="1200" dirty="0"/>
         </a:p>
       </dsp:txBody>
       <dsp:txXfrm>
@@ -13600,10 +13609,10 @@
             </a:spcAft>
           </a:pPr>
           <a:r>
-            <a:rPr lang="es-419" sz="1400" b="1" kern="1200" dirty="0" smtClean="0"/>
+            <a:rPr lang="x-none" sz="1400" b="1" kern="1200" dirty="0" smtClean="0"/>
             <a:t>Chequera</a:t>
           </a:r>
-          <a:endParaRPr lang="es-419" sz="1400" b="1" kern="1200" dirty="0"/>
+          <a:endParaRPr lang="x-none" sz="1400" b="1" kern="1200" dirty="0"/>
         </a:p>
       </dsp:txBody>
       <dsp:txXfrm>
@@ -13676,7 +13685,7 @@
             </a:spcAft>
           </a:pPr>
           <a:r>
-            <a:rPr lang="es-419" sz="1400" kern="1200" dirty="0" smtClean="0"/>
+            <a:rPr lang="x-none" sz="1400" kern="1200" dirty="0" smtClean="0"/>
             <a:t>Inf.</a:t>
           </a:r>
         </a:p>
@@ -13693,10 +13702,10 @@
             </a:spcAft>
           </a:pPr>
           <a:r>
-            <a:rPr lang="es-419" sz="1400" kern="1200" dirty="0" smtClean="0"/>
+            <a:rPr lang="x-none" sz="1400" kern="1200" dirty="0" smtClean="0"/>
             <a:t>Gerencial</a:t>
           </a:r>
-          <a:endParaRPr lang="es-419" sz="1400" kern="1200" dirty="0"/>
+          <a:endParaRPr lang="x-none" sz="1400" kern="1200" dirty="0"/>
         </a:p>
       </dsp:txBody>
       <dsp:txXfrm>
@@ -15257,21 +15266,6 @@
 </file>
 
 <file path=customXml/item1.xml><?xml version="1.0" encoding="utf-8"?>
-<?mso-contentType ?>
-<FormTemplates xmlns="http://schemas.microsoft.com/sharepoint/v3/contenttype/forms">
-  <Display>DocumentLibraryForm</Display>
-  <Edit>DocumentLibraryForm</Edit>
-  <New>DocumentLibraryForm</New>
-</FormTemplates>
-</file>
-
-<file path=customXml/item2.xml><?xml version="1.0" encoding="utf-8"?>
-<p:properties xmlns:p="http://schemas.microsoft.com/office/2006/metadata/properties" xmlns:xsi="http://www.w3.org/2001/XMLSchema-instance">
-  <documentManagement/>
-</p:properties>
-</file>
-
-<file path=customXml/item3.xml><?xml version="1.0" encoding="utf-8"?>
 <ct:contentTypeSchema xmlns:ct="http://schemas.microsoft.com/office/2006/metadata/contentType" xmlns:ma="http://schemas.microsoft.com/office/2006/metadata/properties/metaAttributes" ct:_="" ma:_="" ma:contentTypeName="Document" ma:contentTypeID="0x0101004EA165A06C0F02429FE05548934C897B" ma:contentTypeVersion="0" ma:contentTypeDescription="Create a new document." ma:contentTypeScope="" ma:versionID="60f75997317a5e182245c6b5ed8b1af1">
   <xsd:schema xmlns:xsd="http://www.w3.org/2001/XMLSchema" xmlns:p="http://schemas.microsoft.com/office/2006/metadata/properties" targetNamespace="http://schemas.microsoft.com/office/2006/metadata/properties" ma:root="true" ma:fieldsID="4aeb20c0e3442673af7ee10786458764">
     <xsd:element name="properties">
@@ -15320,10 +15314,32 @@
 </ct:contentTypeSchema>
 </file>
 
+<file path=customXml/item2.xml><?xml version="1.0" encoding="utf-8"?>
+<p:properties xmlns:p="http://schemas.microsoft.com/office/2006/metadata/properties" xmlns:xsi="http://www.w3.org/2001/XMLSchema-instance">
+  <documentManagement/>
+</p:properties>
+</file>
+
+<file path=customXml/item3.xml><?xml version="1.0" encoding="utf-8"?>
+<?mso-contentType ?>
+<FormTemplates xmlns="http://schemas.microsoft.com/sharepoint/v3/contenttype/forms">
+  <Display>DocumentLibraryForm</Display>
+  <Edit>DocumentLibraryForm</Edit>
+  <New>DocumentLibraryForm</New>
+</FormTemplates>
+</file>
+
 <file path=customXml/itemProps1.xml><?xml version="1.0" encoding="utf-8"?>
-<ds:datastoreItem xmlns:ds="http://schemas.openxmlformats.org/officeDocument/2006/customXml" ds:itemID="{2E235A76-B55D-44ED-9050-488FCE166756}">
+<ds:datastoreItem xmlns:ds="http://schemas.openxmlformats.org/officeDocument/2006/customXml" ds:itemID="{A86065EC-3FE4-4F65-9A55-40EE87D5EA5B}">
   <ds:schemaRefs>
-    <ds:schemaRef ds:uri="http://schemas.microsoft.com/sharepoint/v3/contenttype/forms"/>
+    <ds:schemaRef ds:uri="http://schemas.microsoft.com/office/2006/metadata/contentType"/>
+    <ds:schemaRef ds:uri="http://schemas.microsoft.com/office/2006/metadata/properties/metaAttributes"/>
+    <ds:schemaRef ds:uri="http://www.w3.org/2001/XMLSchema"/>
+    <ds:schemaRef ds:uri="http://schemas.microsoft.com/office/2006/metadata/properties"/>
+    <ds:schemaRef ds:uri="http://schemas.openxmlformats.org/package/2006/metadata/core-properties"/>
+    <ds:schemaRef ds:uri="http://purl.org/dc/elements/1.1/"/>
+    <ds:schemaRef ds:uri="http://purl.org/dc/terms/"/>
+    <ds:schemaRef ds:uri="http://schemas.microsoft.com/office/internal/2005/internalDocumentation"/>
   </ds:schemaRefs>
 </ds:datastoreItem>
 </file>
@@ -15337,16 +15353,9 @@
 </file>
 
 <file path=customXml/itemProps3.xml><?xml version="1.0" encoding="utf-8"?>
-<ds:datastoreItem xmlns:ds="http://schemas.openxmlformats.org/officeDocument/2006/customXml" ds:itemID="{A86065EC-3FE4-4F65-9A55-40EE87D5EA5B}">
+<ds:datastoreItem xmlns:ds="http://schemas.openxmlformats.org/officeDocument/2006/customXml" ds:itemID="{2E235A76-B55D-44ED-9050-488FCE166756}">
   <ds:schemaRefs>
-    <ds:schemaRef ds:uri="http://schemas.microsoft.com/office/2006/metadata/contentType"/>
-    <ds:schemaRef ds:uri="http://schemas.microsoft.com/office/2006/metadata/properties/metaAttributes"/>
-    <ds:schemaRef ds:uri="http://www.w3.org/2001/XMLSchema"/>
-    <ds:schemaRef ds:uri="http://schemas.microsoft.com/office/2006/metadata/properties"/>
-    <ds:schemaRef ds:uri="http://schemas.openxmlformats.org/package/2006/metadata/core-properties"/>
-    <ds:schemaRef ds:uri="http://purl.org/dc/elements/1.1/"/>
-    <ds:schemaRef ds:uri="http://purl.org/dc/terms/"/>
-    <ds:schemaRef ds:uri="http://schemas.microsoft.com/office/internal/2005/internalDocumentation"/>
+    <ds:schemaRef ds:uri="http://schemas.microsoft.com/sharepoint/v3/contenttype/forms"/>
   </ds:schemaRefs>
 </ds:datastoreItem>
 </file>
</xml_diff>